<commit_message>
Updated proposal and other things
</commit_message>
<xml_diff>
--- a/Plan.docx
+++ b/Plan.docx
@@ -1,6 +1,6 @@
 
 <file path=word/document.xml><?xml version="1.0" encoding="utf-8"?>
-<w:document xmlns:wpc="http://schemas.microsoft.com/office/word/2010/wordprocessingCanvas" xmlns:cx="http://schemas.microsoft.com/office/drawing/2014/chartex" xmlns:cx1="http://schemas.microsoft.com/office/drawing/2015/9/8/chartex" xmlns:cx2="http://schemas.microsoft.com/office/drawing/2015/10/21/chartex" xmlns:cx3="http://schemas.microsoft.com/office/drawing/2016/5/9/chartex" xmlns:cx4="http://schemas.microsoft.com/office/drawing/2016/5/10/chartex" xmlns:cx5="http://schemas.microsoft.com/office/drawing/2016/5/11/chartex" xmlns:cx6="http://schemas.microsoft.com/office/drawing/2016/5/12/chartex" xmlns:cx7="http://schemas.microsoft.com/office/drawing/2016/5/13/chartex" xmlns:cx8="http://schemas.microsoft.com/office/drawing/2016/5/14/chartex" xmlns:mc="http://schemas.openxmlformats.org/markup-compatibility/2006" xmlns:aink="http://schemas.microsoft.com/office/drawing/2016/ink" xmlns:am3d="http://schemas.microsoft.com/office/drawing/2017/model3d" xmlns:o="urn:schemas-microsoft-com:office:office" xmlns:r="http://schemas.openxmlformats.org/officeDocument/2006/relationships" xmlns:m="http://schemas.openxmlformats.org/officeDocument/2006/math" xmlns:v="urn:schemas-microsoft-com:vml" xmlns:wp14="http://schemas.microsoft.com/office/word/2010/wordprocessingDrawing" xmlns:wp="http://schemas.openxmlformats.org/drawingml/2006/wordprocessingDrawing" xmlns:w10="urn:schemas-microsoft-com:office:word" xmlns:w="http://schemas.openxmlformats.org/wordprocessingml/2006/main" xmlns:w14="http://schemas.microsoft.com/office/word/2010/wordml" xmlns:w15="http://schemas.microsoft.com/office/word/2012/wordml" xmlns:w16cid="http://schemas.microsoft.com/office/word/2016/wordml/cid" xmlns:w16se="http://schemas.microsoft.com/office/word/2015/wordml/symex" xmlns:wpg="http://schemas.microsoft.com/office/word/2010/wordprocessingGroup" xmlns:wpi="http://schemas.microsoft.com/office/word/2010/wordprocessingInk" xmlns:wne="http://schemas.microsoft.com/office/word/2006/wordml" xmlns:wps="http://schemas.microsoft.com/office/word/2010/wordprocessingShape" mc:Ignorable="w14 w15 w16se w16cid wp14">
+<w:document xmlns:wpc="http://schemas.microsoft.com/office/word/2010/wordprocessingCanvas" xmlns:mc="http://schemas.openxmlformats.org/markup-compatibility/2006" xmlns:o="urn:schemas-microsoft-com:office:office" xmlns:r="http://schemas.openxmlformats.org/officeDocument/2006/relationships" xmlns:m="http://schemas.openxmlformats.org/officeDocument/2006/math" xmlns:v="urn:schemas-microsoft-com:vml" xmlns:wp14="http://schemas.microsoft.com/office/word/2010/wordprocessingDrawing" xmlns:wp="http://schemas.openxmlformats.org/drawingml/2006/wordprocessingDrawing" xmlns:w10="urn:schemas-microsoft-com:office:word" xmlns:w="http://schemas.openxmlformats.org/wordprocessingml/2006/main" xmlns:w14="http://schemas.microsoft.com/office/word/2010/wordml" xmlns:w15="http://schemas.microsoft.com/office/word/2012/wordml" xmlns:wpg="http://schemas.microsoft.com/office/word/2010/wordprocessingGroup" xmlns:wpi="http://schemas.microsoft.com/office/word/2010/wordprocessingInk" xmlns:wne="http://schemas.microsoft.com/office/word/2006/wordml" xmlns:wps="http://schemas.microsoft.com/office/word/2010/wordprocessingShape" mc:Ignorable="w14 w15 wp14">
   <w:body>
     <w:p>
       <w:r>
@@ -9,7 +9,10 @@
     </w:p>
     <w:p>
       <w:r>
-        <w:t xml:space="preserve"> Our group has got a now gotten a better understanding of how we can attack this problem. Our attributes will be able to help us use our model to estimate the probability of success (IMBD Rating, Budget, USA Gross, USA Weekday Gross, </w:t>
+        <w:t xml:space="preserve"> Our group has got a now gotten a better understanding of how we can attack this problem. Our attributes will be able to help us use our model to estimate the probability of success (IMBD Rating, Budget, USA Gross, USA</w:t>
+      </w:r>
+      <w:r>
+        <w:t xml:space="preserve"> Opening Weekend Gross, </w:t>
       </w:r>
       <w:proofErr w:type="spellStart"/>
       <w:r>
@@ -21,11 +24,23 @@
       </w:r>
       <w:proofErr w:type="spellStart"/>
       <w:r>
-        <w:t>Meatscore</w:t>
+        <w:t>Me</w:t>
+      </w:r>
+      <w:r>
+        <w:t>t</w:t>
+      </w:r>
+      <w:r>
+        <w:t>a</w:t>
+      </w:r>
+      <w:r>
+        <w:t>score</w:t>
       </w:r>
       <w:proofErr w:type="spellEnd"/>
       <w:r>
-        <w:t>, International Gross).</w:t>
+        <w:t>, Worldwide</w:t>
+      </w:r>
+      <w:r>
+        <w:t xml:space="preserve"> Gross).</w:t>
       </w:r>
     </w:p>
     <w:p/>
@@ -47,7 +62,21 @@
     </w:p>
     <w:p>
       <w:r>
-        <w:t xml:space="preserve">  Our model first takes the data from the database (Excel), then splits our data to a X and Y dataset. Our model will consist of a train/test split of the X and Y dataset. We used Linear Regression to find a relation between the X attributes and the rating, we then proceeded to use the K-Fold method to optimize our model.</w:t>
+        <w:t xml:space="preserve">  Our model first tak</w:t>
+      </w:r>
+      <w:r>
+        <w:t>es the data from the database (e</w:t>
+      </w:r>
+      <w:r>
+        <w:t xml:space="preserve">xcel), then splits our data to </w:t>
+      </w:r>
+      <w:proofErr w:type="gramStart"/>
+      <w:r>
+        <w:t>a</w:t>
+      </w:r>
+      <w:proofErr w:type="gramEnd"/>
+      <w:r>
+        <w:t xml:space="preserve"> X and Y dataset. Our model will consist of a train/test split of the X and Y dataset. We used Linear Regression to find a relation between the X attributes and the rating, we then proceeded to use the K-Fold method to optimize our model.</w:t>
       </w:r>
     </w:p>
     <w:p/>
@@ -69,18 +98,37 @@
     </w:p>
     <w:p>
       <w:r>
-        <w:t xml:space="preserve">  We are in process of looking for better models to more accurate models to </w:t>
-      </w:r>
-      <w:proofErr w:type="gramStart"/>
-      <w:r>
-        <w:t>our</w:t>
-      </w:r>
-      <w:proofErr w:type="gramEnd"/>
-      <w:r>
-        <w:t xml:space="preserve"> predict our outcome. We will look into how to determine if some of our attributes are irrelevant to the outcome (Y). We are found out that to many attributes might negatively impact our prediction accuracy</w:t>
+        <w:t xml:space="preserve">  We are in process of looking for better mode</w:t>
+      </w:r>
+      <w:r>
+        <w:t>ls to more accurate models to better predict the audience rating</w:t>
+      </w:r>
+      <w:r>
+        <w:t>. We will look into how to determine if some of our attributes are irrel</w:t>
+      </w:r>
+      <w:r>
+        <w:t>evant to the outcome (Y). We</w:t>
+      </w:r>
+      <w:r>
+        <w:t xml:space="preserve"> found out that to</w:t>
+      </w:r>
+      <w:r>
+        <w:t>o</w:t>
+      </w:r>
+      <w:r>
+        <w:t xml:space="preserve"> many attributes might negatively impact our prediction accuracy</w:t>
+      </w:r>
+      <w:r>
+        <w:t xml:space="preserve"> and have settled with the ones we have now.</w:t>
+      </w:r>
+      <w:r>
+        <w:t xml:space="preserve"> There were many other attributes that could have been used (star power, director power, etc.) but we found we weren’t able to find these attributes consistently</w:t>
       </w:r>
       <w:bookmarkStart w:id="0" w:name="_GoBack"/>
       <w:bookmarkEnd w:id="0"/>
+      <w:r>
+        <w:t xml:space="preserve"> on the internet, leaving lots of nulls in our data. </w:t>
+      </w:r>
     </w:p>
     <w:p/>
     <w:p>
@@ -90,23 +138,7 @@
     </w:p>
     <w:p>
       <w:r>
-        <w:t xml:space="preserve">  We will then look into if other attributes are relevant to the Y value according to the p value if they don't assist to the prediction we might go </w:t>
-      </w:r>
-      <w:proofErr w:type="spellStart"/>
-      <w:r>
-        <w:t>though</w:t>
-      </w:r>
-      <w:proofErr w:type="spellEnd"/>
-      <w:r>
-        <w:t xml:space="preserve"> and remove them from the training model. If </w:t>
-      </w:r>
-      <w:proofErr w:type="gramStart"/>
-      <w:r>
-        <w:t>needed</w:t>
-      </w:r>
-      <w:proofErr w:type="gramEnd"/>
-      <w:r>
-        <w:t xml:space="preserve"> we will have to choose a new model to get a better prediction rate if all else fails.</w:t>
+        <w:t xml:space="preserve">  We will then look into if other attributes are relevant to the Y value according to the p value if they don't assist to the prediction we might go though and remove them from the training model. If needed we will have to choose a new model to get a better prediction rate if all else fails.</w:t>
       </w:r>
     </w:p>
     <w:p/>
@@ -117,15 +149,7 @@
     </w:p>
     <w:p>
       <w:r>
-        <w:t xml:space="preserve">  We still have yet to start a presentation for our </w:t>
-      </w:r>
-      <w:proofErr w:type="gramStart"/>
-      <w:r>
-        <w:t>project</w:t>
-      </w:r>
-      <w:proofErr w:type="gramEnd"/>
-      <w:r>
-        <w:t xml:space="preserve"> but we will try to include some predictions our model will make on new movies during that time frame. We will show how our model works and how it compares to our testing dataset. The goal is to get a prediction rate of 70 </w:t>
+        <w:t xml:space="preserve">  We still have yet to start a presentation for our project but we will try to include some predictions our model will make on new movies during that time frame. We will show how our model works and how it compares to our testing dataset. The goal is to get a prediction rate of 70 </w:t>
       </w:r>
       <w:proofErr w:type="spellStart"/>
       <w:r>
@@ -153,7 +177,7 @@
 </file>
 
 <file path=word/styles.xml><?xml version="1.0" encoding="utf-8"?>
-<w:styles xmlns:mc="http://schemas.openxmlformats.org/markup-compatibility/2006" xmlns:r="http://schemas.openxmlformats.org/officeDocument/2006/relationships" xmlns:w="http://schemas.openxmlformats.org/wordprocessingml/2006/main" xmlns:w14="http://schemas.microsoft.com/office/word/2010/wordml" xmlns:w15="http://schemas.microsoft.com/office/word/2012/wordml" xmlns:w16cid="http://schemas.microsoft.com/office/word/2016/wordml/cid" xmlns:w16se="http://schemas.microsoft.com/office/word/2015/wordml/symex" mc:Ignorable="w14 w15 w16se w16cid">
+<w:styles xmlns:mc="http://schemas.openxmlformats.org/markup-compatibility/2006" xmlns:r="http://schemas.openxmlformats.org/officeDocument/2006/relationships" xmlns:w="http://schemas.openxmlformats.org/wordprocessingml/2006/main" xmlns:w14="http://schemas.microsoft.com/office/word/2010/wordml" xmlns:w15="http://schemas.microsoft.com/office/word/2012/wordml" mc:Ignorable="w14 w15">
   <w:docDefaults>
     <w:rPrDefault>
       <w:rPr>
@@ -165,7 +189,7 @@
     </w:rPrDefault>
     <w:pPrDefault/>
   </w:docDefaults>
-  <w:latentStyles w:defLockedState="0" w:defUIPriority="99" w:defSemiHidden="0" w:defUnhideWhenUsed="0" w:defQFormat="0" w:count="376">
+  <w:latentStyles w:defLockedState="0" w:defUIPriority="99" w:defSemiHidden="0" w:defUnhideWhenUsed="0" w:defQFormat="0" w:count="371">
     <w:lsdException w:name="Normal" w:uiPriority="0" w:qFormat="1"/>
     <w:lsdException w:name="heading 1" w:uiPriority="9" w:qFormat="1"/>
     <w:lsdException w:name="heading 2" w:semiHidden="1" w:uiPriority="9" w:unhideWhenUsed="1" w:qFormat="1"/>
@@ -271,6 +295,7 @@
     <w:lsdException w:name="HTML Sample" w:semiHidden="1" w:unhideWhenUsed="1"/>
     <w:lsdException w:name="HTML Typewriter" w:semiHidden="1" w:unhideWhenUsed="1"/>
     <w:lsdException w:name="HTML Variable" w:semiHidden="1" w:unhideWhenUsed="1"/>
+    <w:lsdException w:name="Normal Table" w:semiHidden="1" w:unhideWhenUsed="1"/>
     <w:lsdException w:name="annotation subject" w:semiHidden="1" w:unhideWhenUsed="1"/>
     <w:lsdException w:name="No List" w:semiHidden="1" w:unhideWhenUsed="1"/>
     <w:lsdException w:name="Outline List 1" w:semiHidden="1" w:unhideWhenUsed="1"/>
@@ -317,8 +342,10 @@
     <w:lsdException w:name="Table Subtle 2" w:semiHidden="1" w:unhideWhenUsed="1"/>
     <w:lsdException w:name="Table Web 1" w:semiHidden="1" w:unhideWhenUsed="1"/>
     <w:lsdException w:name="Table Web 2" w:semiHidden="1" w:unhideWhenUsed="1"/>
+    <w:lsdException w:name="Table Web 3" w:semiHidden="1" w:unhideWhenUsed="1"/>
     <w:lsdException w:name="Balloon Text" w:semiHidden="1" w:unhideWhenUsed="1"/>
     <w:lsdException w:name="Table Grid" w:uiPriority="39"/>
+    <w:lsdException w:name="Table Theme" w:semiHidden="1" w:unhideWhenUsed="1"/>
     <w:lsdException w:name="Placeholder Text" w:semiHidden="1"/>
     <w:lsdException w:name="No Spacing" w:uiPriority="1" w:qFormat="1"/>
     <w:lsdException w:name="Light Shading" w:uiPriority="60"/>
@@ -534,11 +561,6 @@
     <w:lsdException w:name="List Table 5 Dark Accent 6" w:uiPriority="50"/>
     <w:lsdException w:name="List Table 6 Colorful Accent 6" w:uiPriority="51"/>
     <w:lsdException w:name="List Table 7 Colorful Accent 6" w:uiPriority="52"/>
-    <w:lsdException w:name="Mention" w:semiHidden="1" w:unhideWhenUsed="1"/>
-    <w:lsdException w:name="Smart Hyperlink" w:semiHidden="1" w:unhideWhenUsed="1"/>
-    <w:lsdException w:name="Hashtag" w:semiHidden="1" w:unhideWhenUsed="1"/>
-    <w:lsdException w:name="Unresolved Mention" w:semiHidden="1" w:unhideWhenUsed="1"/>
-    <w:lsdException w:name="Smart Link" w:semiHidden="1" w:unhideWhenUsed="1"/>
   </w:latentStyles>
   <w:style w:type="paragraph" w:default="1" w:styleId="Normal">
     <w:name w:val="Normal"/>

</xml_diff>